<commit_message>
Add php information getter function
</commit_message>
<xml_diff>
--- a/前端统一标准.docx
+++ b/前端统一标准.docx
@@ -34,7 +34,6 @@
     <w:p>
       <w:pPr>
         <w:rPr>
-          <w:rFonts w:hint="eastAsia"/>
           <w:color w:val="FF0000"/>
         </w:rPr>
       </w:pPr>
@@ -107,8 +106,6 @@
       <w:r>
         <w:t xml:space="preserve"> Sign Up</w:t>
       </w:r>
-      <w:bookmarkStart w:id="0" w:name="_GoBack"/>
-      <w:bookmarkEnd w:id="0"/>
     </w:p>
     <w:p>
       <w:pPr>
@@ -532,11 +529,6 @@
       </w:r>
     </w:p>
     <w:p>
-      <w:pPr>
-        <w:rPr>
-          <w:rFonts w:hint="eastAsia"/>
-        </w:rPr>
-      </w:pPr>
       <w:r>
         <w:rPr>
           <w:rFonts w:hint="eastAsia"/>
@@ -575,10 +567,7 @@
         <w:t>title</w:t>
       </w:r>
       <w:r>
-        <w:t xml:space="preserve"> </w:t>
-      </w:r>
-      <w:r>
-        <w:t>(optional)</w:t>
+        <w:t xml:space="preserve"> (optional)</w:t>
       </w:r>
     </w:p>
     <w:p>
@@ -948,9 +937,242 @@
       </w:r>
       <w:proofErr w:type="spellEnd"/>
       <w:r>
-        <w:t xml:space="preserve"> object</w:t>
-      </w:r>
-    </w:p>
+        <w:t xml:space="preserve"> </w:t>
+      </w:r>
+      <w:r>
+        <w:t>String</w:t>
+      </w:r>
+    </w:p>
+    <w:p/>
+    <w:p>
+      <w:r>
+        <w:t>PHP version</w:t>
+      </w:r>
+    </w:p>
+    <w:p>
+      <w:r>
+        <w:t xml:space="preserve">function </w:t>
+      </w:r>
+      <w:proofErr w:type="spellStart"/>
+      <w:r>
+        <w:t>getInfo</w:t>
+      </w:r>
+      <w:proofErr w:type="spellEnd"/>
+      <w:r>
+        <w:t>($</w:t>
+      </w:r>
+      <w:proofErr w:type="gramStart"/>
+      <w:r>
+        <w:t>URL){</w:t>
+      </w:r>
+      <w:proofErr w:type="gramEnd"/>
+    </w:p>
+    <w:p>
+      <w:r>
+        <w:tab/>
+        <w:t xml:space="preserve"> $</w:t>
+      </w:r>
+      <w:proofErr w:type="spellStart"/>
+      <w:r>
+        <w:t>ch</w:t>
+      </w:r>
+      <w:proofErr w:type="spellEnd"/>
+      <w:r>
+        <w:t>=</w:t>
+      </w:r>
+      <w:proofErr w:type="spellStart"/>
+      <w:r>
+        <w:t>curl_init</w:t>
+      </w:r>
+      <w:proofErr w:type="spellEnd"/>
+      <w:r>
+        <w:t>($</w:t>
+      </w:r>
+      <w:proofErr w:type="spellStart"/>
+      <w:r>
+        <w:t>url</w:t>
+      </w:r>
+      <w:proofErr w:type="spellEnd"/>
+      <w:r>
+        <w:t>);</w:t>
+      </w:r>
+    </w:p>
+    <w:p>
+      <w:r>
+        <w:t xml:space="preserve">    </w:t>
+      </w:r>
+      <w:proofErr w:type="spellStart"/>
+      <w:r>
+        <w:t>curl_setopt</w:t>
+      </w:r>
+      <w:proofErr w:type="spellEnd"/>
+      <w:r>
+        <w:t>($</w:t>
+      </w:r>
+      <w:proofErr w:type="gramStart"/>
+      <w:r>
+        <w:t>ch,CURLOPT</w:t>
+      </w:r>
+      <w:proofErr w:type="gramEnd"/>
+      <w:r>
+        <w:t>_URL,$</w:t>
+      </w:r>
+      <w:proofErr w:type="spellStart"/>
+      <w:r>
+        <w:t>url</w:t>
+      </w:r>
+      <w:proofErr w:type="spellEnd"/>
+      <w:r>
+        <w:t>);</w:t>
+      </w:r>
+    </w:p>
+    <w:p>
+      <w:r>
+        <w:t xml:space="preserve">    </w:t>
+      </w:r>
+      <w:proofErr w:type="spellStart"/>
+      <w:r>
+        <w:t>curl_setopt</w:t>
+      </w:r>
+      <w:proofErr w:type="spellEnd"/>
+      <w:r>
+        <w:t>($</w:t>
+      </w:r>
+      <w:proofErr w:type="gramStart"/>
+      <w:r>
+        <w:t>ch,CURLOPT</w:t>
+      </w:r>
+      <w:proofErr w:type="gramEnd"/>
+      <w:r>
+        <w:t>_RETURNTRANSFER,1);</w:t>
+      </w:r>
+    </w:p>
+    <w:p>
+      <w:r>
+        <w:t xml:space="preserve">    </w:t>
+      </w:r>
+      <w:proofErr w:type="spellStart"/>
+      <w:r>
+        <w:t>curl_setopt</w:t>
+      </w:r>
+      <w:proofErr w:type="spellEnd"/>
+      <w:r>
+        <w:t>($</w:t>
+      </w:r>
+      <w:proofErr w:type="spellStart"/>
+      <w:proofErr w:type="gramStart"/>
+      <w:r>
+        <w:t>ch,CURLOPT</w:t>
+      </w:r>
+      <w:proofErr w:type="gramEnd"/>
+      <w:r>
+        <w:t>_SSL_VERIFYPEER,FALSE</w:t>
+      </w:r>
+      <w:proofErr w:type="spellEnd"/>
+      <w:r>
+        <w:t>);</w:t>
+      </w:r>
+    </w:p>
+    <w:p>
+      <w:r>
+        <w:t xml:space="preserve">    </w:t>
+      </w:r>
+      <w:proofErr w:type="spellStart"/>
+      <w:r>
+        <w:t>curl_setopt</w:t>
+      </w:r>
+      <w:proofErr w:type="spellEnd"/>
+      <w:r>
+        <w:t>($</w:t>
+      </w:r>
+      <w:proofErr w:type="spellStart"/>
+      <w:proofErr w:type="gramStart"/>
+      <w:r>
+        <w:t>ch,CURLOPT</w:t>
+      </w:r>
+      <w:proofErr w:type="gramEnd"/>
+      <w:r>
+        <w:t>_SSL_VERIFYHOST,FALSE</w:t>
+      </w:r>
+      <w:proofErr w:type="spellEnd"/>
+      <w:r>
+        <w:t>);</w:t>
+      </w:r>
+    </w:p>
+    <w:p>
+      <w:r>
+        <w:t xml:space="preserve">    $result=</w:t>
+      </w:r>
+      <w:proofErr w:type="spellStart"/>
+      <w:r>
+        <w:t>curl_exec</w:t>
+      </w:r>
+      <w:proofErr w:type="spellEnd"/>
+      <w:r>
+        <w:t>($</w:t>
+      </w:r>
+      <w:proofErr w:type="spellStart"/>
+      <w:r>
+        <w:t>ch</w:t>
+      </w:r>
+      <w:proofErr w:type="spellEnd"/>
+      <w:r>
+        <w:t>); //result gotten</w:t>
+      </w:r>
+    </w:p>
+    <w:p>
+      <w:r>
+        <w:t xml:space="preserve">    </w:t>
+      </w:r>
+      <w:proofErr w:type="spellStart"/>
+      <w:r>
+        <w:t>curl_close</w:t>
+      </w:r>
+      <w:proofErr w:type="spellEnd"/>
+      <w:r>
+        <w:t>($</w:t>
+      </w:r>
+      <w:proofErr w:type="spellStart"/>
+      <w:proofErr w:type="gramStart"/>
+      <w:r>
+        <w:t>ch</w:t>
+      </w:r>
+      <w:proofErr w:type="spellEnd"/>
+      <w:r>
+        <w:t>);/</w:t>
+      </w:r>
+      <w:proofErr w:type="gramEnd"/>
+      <w:r>
+        <w:t xml:space="preserve">/Finish </w:t>
+      </w:r>
+    </w:p>
+    <w:p>
+      <w:r>
+        <w:t xml:space="preserve">    return $result;</w:t>
+      </w:r>
+    </w:p>
+    <w:p>
+      <w:r>
+        <w:t>}</w:t>
+      </w:r>
+    </w:p>
+    <w:p/>
+    <w:p>
+      <w:r>
+        <w:t xml:space="preserve">Remember you may need to decode the string to a real </w:t>
+      </w:r>
+      <w:proofErr w:type="spellStart"/>
+      <w:r>
+        <w:t>json</w:t>
+      </w:r>
+      <w:proofErr w:type="spellEnd"/>
+      <w:r>
+        <w:t xml:space="preserve"> object using some other function like json_decode($jsonString);</w:t>
+      </w:r>
+      <w:bookmarkStart w:id="0" w:name="_GoBack"/>
+      <w:bookmarkEnd w:id="0"/>
+    </w:p>
+    <w:p/>
     <w:p>
       <w:pPr>
         <w:pBdr>
@@ -1181,6 +1403,7 @@
     </w:p>
     <w:p>
       <w:r>
+        <w:lastRenderedPageBreak/>
         <w:tab/>
       </w:r>
       <w:r>
@@ -1400,32 +1623,15 @@
       </w:r>
     </w:p>
     <w:p>
-      <w:pPr>
+      <w:r>
         <w:rPr>
           <w:rFonts w:hint="eastAsia"/>
         </w:rPr>
-      </w:pPr>
-      <w:r>
-        <w:rPr>
-          <w:rFonts w:hint="eastAsia"/>
-        </w:rPr>
         <w:t>可参考以上例子将网页重定向到另一个网页并同时传递参数</w:t>
       </w:r>
     </w:p>
-    <w:p>
-      <w:pPr>
-        <w:rPr>
-          <w:rFonts w:hint="eastAsia"/>
-        </w:rPr>
-      </w:pPr>
-    </w:p>
-    <w:p>
-      <w:pPr>
-        <w:rPr>
-          <w:rFonts w:hint="eastAsia"/>
-        </w:rPr>
-      </w:pPr>
-    </w:p>
+    <w:p/>
+    <w:p/>
     <w:sectPr>
       <w:pgSz w:w="12240" w:h="15840"/>
       <w:pgMar w:top="1440" w:right="1800" w:bottom="1440" w:left="1800" w:header="720" w:footer="720" w:gutter="0"/>

</xml_diff>